<commit_message>
Lab1 and Lab2 report fix
</commit_message>
<xml_diff>
--- a/Lab_1/Лаб_1_Подубінський.docx
+++ b/Lab_1/Лаб_1_Подубінський.docx
@@ -12,7 +12,6 @@
           <w:szCs w:val="28"/>
         </w:rPr>
       </w:pPr>
-      <w:bookmarkStart w:id="0" w:name="_GoBack"/>
       <w:r>
         <w:rPr>
           <w:rFonts w:ascii="Times New Roman" w:eastAsia="Calibri" w:hAnsi="Times New Roman"/>
@@ -946,6 +945,530 @@
       <w:r>
         <w:rPr>
           <w:rFonts w:ascii="Times New Roman" w:hAnsi="Times New Roman" w:cs="Times New Roman"/>
+          <w:b/>
+          <w:i/>
+          <w:sz w:val="28"/>
+          <w:szCs w:val="28"/>
+        </w:rPr>
+        <w:t xml:space="preserve">Посилання на </w:t>
+      </w:r>
+      <w:r>
+        <w:rPr>
+          <w:rFonts w:ascii="Times New Roman" w:hAnsi="Times New Roman" w:cs="Times New Roman"/>
+          <w:b/>
+          <w:i/>
+          <w:sz w:val="28"/>
+          <w:szCs w:val="28"/>
+          <w:lang w:val="en-US"/>
+        </w:rPr>
+        <w:t>GitHub</w:t>
+      </w:r>
+      <w:r>
+        <w:rPr>
+          <w:rFonts w:ascii="Times New Roman" w:hAnsi="Times New Roman" w:cs="Times New Roman"/>
+          <w:b/>
+          <w:i/>
+          <w:sz w:val="28"/>
+          <w:szCs w:val="28"/>
+          <w:lang w:val="ru-RU"/>
+        </w:rPr>
+        <w:t>:</w:t>
+      </w:r>
+      <w:r>
+        <w:rPr>
+          <w:rFonts w:ascii="Times New Roman" w:hAnsi="Times New Roman" w:cs="Times New Roman"/>
+          <w:b/>
+          <w:i/>
+          <w:sz w:val="28"/>
+          <w:szCs w:val="28"/>
+          <w:lang w:val="en-US"/>
+        </w:rPr>
+        <w:fldChar w:fldCharType="begin"/>
+      </w:r>
+      <w:r>
+        <w:rPr>
+          <w:rFonts w:ascii="Times New Roman" w:hAnsi="Times New Roman" w:cs="Times New Roman"/>
+          <w:b/>
+          <w:i/>
+          <w:sz w:val="28"/>
+          <w:szCs w:val="28"/>
+          <w:lang w:val="ru-RU"/>
+        </w:rPr>
+        <w:instrText xml:space="preserve"> </w:instrText>
+      </w:r>
+      <w:r>
+        <w:rPr>
+          <w:rFonts w:ascii="Times New Roman" w:hAnsi="Times New Roman" w:cs="Times New Roman"/>
+          <w:b/>
+          <w:i/>
+          <w:sz w:val="28"/>
+          <w:szCs w:val="28"/>
+          <w:lang w:val="en-US"/>
+        </w:rPr>
+        <w:instrText>HYPERLINK</w:instrText>
+      </w:r>
+      <w:r>
+        <w:rPr>
+          <w:rFonts w:ascii="Times New Roman" w:hAnsi="Times New Roman" w:cs="Times New Roman"/>
+          <w:b/>
+          <w:i/>
+          <w:sz w:val="28"/>
+          <w:szCs w:val="28"/>
+          <w:lang w:val="ru-RU"/>
+        </w:rPr>
+        <w:instrText xml:space="preserve"> "</w:instrText>
+      </w:r>
+      <w:r>
+        <w:rPr>
+          <w:rFonts w:ascii="Times New Roman" w:hAnsi="Times New Roman" w:cs="Times New Roman"/>
+          <w:b/>
+          <w:i/>
+          <w:sz w:val="28"/>
+          <w:szCs w:val="28"/>
+          <w:lang w:val="en-US"/>
+        </w:rPr>
+        <w:instrText>https</w:instrText>
+      </w:r>
+      <w:r>
+        <w:rPr>
+          <w:rFonts w:ascii="Times New Roman" w:hAnsi="Times New Roman" w:cs="Times New Roman"/>
+          <w:b/>
+          <w:i/>
+          <w:sz w:val="28"/>
+          <w:szCs w:val="28"/>
+          <w:lang w:val="ru-RU"/>
+        </w:rPr>
+        <w:instrText>://</w:instrText>
+      </w:r>
+      <w:r>
+        <w:rPr>
+          <w:rFonts w:ascii="Times New Roman" w:hAnsi="Times New Roman" w:cs="Times New Roman"/>
+          <w:b/>
+          <w:i/>
+          <w:sz w:val="28"/>
+          <w:szCs w:val="28"/>
+          <w:lang w:val="en-US"/>
+        </w:rPr>
+        <w:instrText>github</w:instrText>
+      </w:r>
+      <w:r>
+        <w:rPr>
+          <w:rFonts w:ascii="Times New Roman" w:hAnsi="Times New Roman" w:cs="Times New Roman"/>
+          <w:b/>
+          <w:i/>
+          <w:sz w:val="28"/>
+          <w:szCs w:val="28"/>
+          <w:lang w:val="ru-RU"/>
+        </w:rPr>
+        <w:instrText>.</w:instrText>
+      </w:r>
+      <w:r>
+        <w:rPr>
+          <w:rFonts w:ascii="Times New Roman" w:hAnsi="Times New Roman" w:cs="Times New Roman"/>
+          <w:b/>
+          <w:i/>
+          <w:sz w:val="28"/>
+          <w:szCs w:val="28"/>
+          <w:lang w:val="en-US"/>
+        </w:rPr>
+        <w:instrText>com</w:instrText>
+      </w:r>
+      <w:r>
+        <w:rPr>
+          <w:rFonts w:ascii="Times New Roman" w:hAnsi="Times New Roman" w:cs="Times New Roman"/>
+          <w:b/>
+          <w:i/>
+          <w:sz w:val="28"/>
+          <w:szCs w:val="28"/>
+          <w:lang w:val="ru-RU"/>
+        </w:rPr>
+        <w:instrText>/</w:instrText>
+      </w:r>
+      <w:r>
+        <w:rPr>
+          <w:rFonts w:ascii="Times New Roman" w:hAnsi="Times New Roman" w:cs="Times New Roman"/>
+          <w:b/>
+          <w:i/>
+          <w:sz w:val="28"/>
+          <w:szCs w:val="28"/>
+          <w:lang w:val="en-US"/>
+        </w:rPr>
+        <w:instrText>nazarpodubinskyi</w:instrText>
+      </w:r>
+      <w:r>
+        <w:rPr>
+          <w:rFonts w:ascii="Times New Roman" w:hAnsi="Times New Roman" w:cs="Times New Roman"/>
+          <w:b/>
+          <w:i/>
+          <w:sz w:val="28"/>
+          <w:szCs w:val="28"/>
+          <w:lang w:val="ru-RU"/>
+        </w:rPr>
+        <w:instrText>/</w:instrText>
+      </w:r>
+      <w:r>
+        <w:rPr>
+          <w:rFonts w:ascii="Times New Roman" w:hAnsi="Times New Roman" w:cs="Times New Roman"/>
+          <w:b/>
+          <w:i/>
+          <w:sz w:val="28"/>
+          <w:szCs w:val="28"/>
+          <w:lang w:val="en-US"/>
+        </w:rPr>
+        <w:instrText>MOSHI</w:instrText>
+      </w:r>
+      <w:r>
+        <w:rPr>
+          <w:rFonts w:ascii="Times New Roman" w:hAnsi="Times New Roman" w:cs="Times New Roman"/>
+          <w:b/>
+          <w:i/>
+          <w:sz w:val="28"/>
+          <w:szCs w:val="28"/>
+          <w:lang w:val="ru-RU"/>
+        </w:rPr>
+        <w:instrText>_</w:instrText>
+      </w:r>
+      <w:r>
+        <w:rPr>
+          <w:rFonts w:ascii="Times New Roman" w:hAnsi="Times New Roman" w:cs="Times New Roman"/>
+          <w:b/>
+          <w:i/>
+          <w:sz w:val="28"/>
+          <w:szCs w:val="28"/>
+          <w:lang w:val="en-US"/>
+        </w:rPr>
+        <w:instrText>LAB</w:instrText>
+      </w:r>
+      <w:r>
+        <w:rPr>
+          <w:rFonts w:ascii="Times New Roman" w:hAnsi="Times New Roman" w:cs="Times New Roman"/>
+          <w:b/>
+          <w:i/>
+          <w:sz w:val="28"/>
+          <w:szCs w:val="28"/>
+          <w:lang w:val="ru-RU"/>
+        </w:rPr>
+        <w:instrText>/</w:instrText>
+      </w:r>
+      <w:r>
+        <w:rPr>
+          <w:rFonts w:ascii="Times New Roman" w:hAnsi="Times New Roman" w:cs="Times New Roman"/>
+          <w:b/>
+          <w:i/>
+          <w:sz w:val="28"/>
+          <w:szCs w:val="28"/>
+          <w:lang w:val="en-US"/>
+        </w:rPr>
+        <w:instrText>tree</w:instrText>
+      </w:r>
+      <w:r>
+        <w:rPr>
+          <w:rFonts w:ascii="Times New Roman" w:hAnsi="Times New Roman" w:cs="Times New Roman"/>
+          <w:b/>
+          <w:i/>
+          <w:sz w:val="28"/>
+          <w:szCs w:val="28"/>
+          <w:lang w:val="ru-RU"/>
+        </w:rPr>
+        <w:instrText>/</w:instrText>
+      </w:r>
+      <w:r>
+        <w:rPr>
+          <w:rFonts w:ascii="Times New Roman" w:hAnsi="Times New Roman" w:cs="Times New Roman"/>
+          <w:b/>
+          <w:i/>
+          <w:sz w:val="28"/>
+          <w:szCs w:val="28"/>
+          <w:lang w:val="en-US"/>
+        </w:rPr>
+        <w:instrText>master</w:instrText>
+      </w:r>
+      <w:r>
+        <w:rPr>
+          <w:rFonts w:ascii="Times New Roman" w:hAnsi="Times New Roman" w:cs="Times New Roman"/>
+          <w:b/>
+          <w:i/>
+          <w:sz w:val="28"/>
+          <w:szCs w:val="28"/>
+          <w:lang w:val="ru-RU"/>
+        </w:rPr>
+        <w:instrText>/</w:instrText>
+      </w:r>
+      <w:r>
+        <w:rPr>
+          <w:rFonts w:ascii="Times New Roman" w:hAnsi="Times New Roman" w:cs="Times New Roman"/>
+          <w:b/>
+          <w:i/>
+          <w:sz w:val="28"/>
+          <w:szCs w:val="28"/>
+          <w:lang w:val="en-US"/>
+        </w:rPr>
+        <w:instrText>Lab</w:instrText>
+      </w:r>
+      <w:r>
+        <w:rPr>
+          <w:rFonts w:ascii="Times New Roman" w:hAnsi="Times New Roman" w:cs="Times New Roman"/>
+          <w:b/>
+          <w:i/>
+          <w:sz w:val="28"/>
+          <w:szCs w:val="28"/>
+          <w:lang w:val="ru-RU"/>
+        </w:rPr>
+        <w:instrText xml:space="preserve">_1" </w:instrText>
+      </w:r>
+      <w:r>
+        <w:rPr>
+          <w:rFonts w:ascii="Times New Roman" w:hAnsi="Times New Roman" w:cs="Times New Roman"/>
+          <w:b/>
+          <w:i/>
+          <w:sz w:val="28"/>
+          <w:szCs w:val="28"/>
+          <w:lang w:val="en-US"/>
+        </w:rPr>
+      </w:r>
+      <w:r>
+        <w:rPr>
+          <w:rFonts w:ascii="Times New Roman" w:hAnsi="Times New Roman" w:cs="Times New Roman"/>
+          <w:b/>
+          <w:i/>
+          <w:sz w:val="28"/>
+          <w:szCs w:val="28"/>
+          <w:lang w:val="en-US"/>
+        </w:rPr>
+        <w:fldChar w:fldCharType="separate"/>
+      </w:r>
+      <w:r>
+        <w:rPr>
+          <w:rStyle w:val="a3"/>
+          <w:rFonts w:ascii="Times New Roman" w:hAnsi="Times New Roman" w:cs="Times New Roman"/>
+          <w:b/>
+          <w:i/>
+          <w:sz w:val="28"/>
+          <w:szCs w:val="28"/>
+          <w:lang w:val="en-US"/>
+        </w:rPr>
+        <w:t>https</w:t>
+      </w:r>
+      <w:r>
+        <w:rPr>
+          <w:rStyle w:val="a3"/>
+          <w:rFonts w:ascii="Times New Roman" w:hAnsi="Times New Roman" w:cs="Times New Roman"/>
+          <w:b/>
+          <w:i/>
+          <w:sz w:val="28"/>
+          <w:szCs w:val="28"/>
+          <w:lang w:val="ru-RU"/>
+        </w:rPr>
+        <w:t>://</w:t>
+      </w:r>
+      <w:r>
+        <w:rPr>
+          <w:rStyle w:val="a3"/>
+          <w:rFonts w:ascii="Times New Roman" w:hAnsi="Times New Roman" w:cs="Times New Roman"/>
+          <w:b/>
+          <w:i/>
+          <w:sz w:val="28"/>
+          <w:szCs w:val="28"/>
+          <w:lang w:val="en-US"/>
+        </w:rPr>
+        <w:t>github</w:t>
+      </w:r>
+      <w:r>
+        <w:rPr>
+          <w:rStyle w:val="a3"/>
+          <w:rFonts w:ascii="Times New Roman" w:hAnsi="Times New Roman" w:cs="Times New Roman"/>
+          <w:b/>
+          <w:i/>
+          <w:sz w:val="28"/>
+          <w:szCs w:val="28"/>
+          <w:lang w:val="ru-RU"/>
+        </w:rPr>
+        <w:t>.</w:t>
+      </w:r>
+      <w:r>
+        <w:rPr>
+          <w:rStyle w:val="a3"/>
+          <w:rFonts w:ascii="Times New Roman" w:hAnsi="Times New Roman" w:cs="Times New Roman"/>
+          <w:b/>
+          <w:i/>
+          <w:sz w:val="28"/>
+          <w:szCs w:val="28"/>
+          <w:lang w:val="en-US"/>
+        </w:rPr>
+        <w:t>com</w:t>
+      </w:r>
+      <w:r>
+        <w:rPr>
+          <w:rStyle w:val="a3"/>
+          <w:rFonts w:ascii="Times New Roman" w:hAnsi="Times New Roman" w:cs="Times New Roman"/>
+          <w:b/>
+          <w:i/>
+          <w:sz w:val="28"/>
+          <w:szCs w:val="28"/>
+          <w:lang w:val="ru-RU"/>
+        </w:rPr>
+        <w:t>/</w:t>
+      </w:r>
+      <w:r>
+        <w:rPr>
+          <w:rStyle w:val="a3"/>
+          <w:rFonts w:ascii="Times New Roman" w:hAnsi="Times New Roman" w:cs="Times New Roman"/>
+          <w:b/>
+          <w:i/>
+          <w:sz w:val="28"/>
+          <w:szCs w:val="28"/>
+          <w:lang w:val="en-US"/>
+        </w:rPr>
+        <w:t>nazarpodubinskyi</w:t>
+      </w:r>
+      <w:r>
+        <w:rPr>
+          <w:rStyle w:val="a3"/>
+          <w:rFonts w:ascii="Times New Roman" w:hAnsi="Times New Roman" w:cs="Times New Roman"/>
+          <w:b/>
+          <w:i/>
+          <w:sz w:val="28"/>
+          <w:szCs w:val="28"/>
+          <w:lang w:val="ru-RU"/>
+        </w:rPr>
+        <w:t>/</w:t>
+      </w:r>
+      <w:r>
+        <w:rPr>
+          <w:rStyle w:val="a3"/>
+          <w:rFonts w:ascii="Times New Roman" w:hAnsi="Times New Roman" w:cs="Times New Roman"/>
+          <w:b/>
+          <w:i/>
+          <w:sz w:val="28"/>
+          <w:szCs w:val="28"/>
+          <w:lang w:val="en-US"/>
+        </w:rPr>
+        <w:t>MOSHI</w:t>
+      </w:r>
+      <w:r>
+        <w:rPr>
+          <w:rStyle w:val="a3"/>
+          <w:rFonts w:ascii="Times New Roman" w:hAnsi="Times New Roman" w:cs="Times New Roman"/>
+          <w:b/>
+          <w:i/>
+          <w:sz w:val="28"/>
+          <w:szCs w:val="28"/>
+          <w:lang w:val="ru-RU"/>
+        </w:rPr>
+        <w:t>_</w:t>
+      </w:r>
+      <w:r>
+        <w:rPr>
+          <w:rStyle w:val="a3"/>
+          <w:rFonts w:ascii="Times New Roman" w:hAnsi="Times New Roman" w:cs="Times New Roman"/>
+          <w:b/>
+          <w:i/>
+          <w:sz w:val="28"/>
+          <w:szCs w:val="28"/>
+          <w:lang w:val="en-US"/>
+        </w:rPr>
+        <w:t>LAB</w:t>
+      </w:r>
+      <w:r>
+        <w:rPr>
+          <w:rStyle w:val="a3"/>
+          <w:rFonts w:ascii="Times New Roman" w:hAnsi="Times New Roman" w:cs="Times New Roman"/>
+          <w:b/>
+          <w:i/>
+          <w:sz w:val="28"/>
+          <w:szCs w:val="28"/>
+          <w:lang w:val="ru-RU"/>
+        </w:rPr>
+        <w:t>/</w:t>
+      </w:r>
+      <w:r>
+        <w:rPr>
+          <w:rStyle w:val="a3"/>
+          <w:rFonts w:ascii="Times New Roman" w:hAnsi="Times New Roman" w:cs="Times New Roman"/>
+          <w:b/>
+          <w:i/>
+          <w:sz w:val="28"/>
+          <w:szCs w:val="28"/>
+          <w:lang w:val="en-US"/>
+        </w:rPr>
+        <w:t>tree</w:t>
+      </w:r>
+      <w:r>
+        <w:rPr>
+          <w:rStyle w:val="a3"/>
+          <w:rFonts w:ascii="Times New Roman" w:hAnsi="Times New Roman" w:cs="Times New Roman"/>
+          <w:b/>
+          <w:i/>
+          <w:sz w:val="28"/>
+          <w:szCs w:val="28"/>
+          <w:lang w:val="ru-RU"/>
+        </w:rPr>
+        <w:t>/</w:t>
+      </w:r>
+      <w:r>
+        <w:rPr>
+          <w:rStyle w:val="a3"/>
+          <w:rFonts w:ascii="Times New Roman" w:hAnsi="Times New Roman" w:cs="Times New Roman"/>
+          <w:b/>
+          <w:i/>
+          <w:sz w:val="28"/>
+          <w:szCs w:val="28"/>
+          <w:lang w:val="en-US"/>
+        </w:rPr>
+        <w:t>master</w:t>
+      </w:r>
+      <w:r>
+        <w:rPr>
+          <w:rStyle w:val="a3"/>
+          <w:rFonts w:ascii="Times New Roman" w:hAnsi="Times New Roman" w:cs="Times New Roman"/>
+          <w:b/>
+          <w:i/>
+          <w:sz w:val="28"/>
+          <w:szCs w:val="28"/>
+          <w:lang w:val="ru-RU"/>
+        </w:rPr>
+        <w:t>/</w:t>
+      </w:r>
+      <w:r>
+        <w:rPr>
+          <w:rStyle w:val="a3"/>
+          <w:rFonts w:ascii="Times New Roman" w:hAnsi="Times New Roman" w:cs="Times New Roman"/>
+          <w:b/>
+          <w:i/>
+          <w:sz w:val="28"/>
+          <w:szCs w:val="28"/>
+          <w:lang w:val="en-US"/>
+        </w:rPr>
+        <w:t>Lab</w:t>
+      </w:r>
+      <w:r>
+        <w:rPr>
+          <w:rStyle w:val="a3"/>
+          <w:rFonts w:ascii="Times New Roman" w:hAnsi="Times New Roman" w:cs="Times New Roman"/>
+          <w:b/>
+          <w:i/>
+          <w:sz w:val="28"/>
+          <w:szCs w:val="28"/>
+          <w:lang w:val="ru-RU"/>
+        </w:rPr>
+        <w:t>_1</w:t>
+      </w:r>
+      <w:r>
+        <w:rPr>
+          <w:rFonts w:ascii="Times New Roman" w:hAnsi="Times New Roman" w:cs="Times New Roman"/>
+          <w:b/>
+          <w:i/>
+          <w:sz w:val="28"/>
+          <w:szCs w:val="28"/>
+          <w:lang w:val="en-US"/>
+        </w:rPr>
+        <w:fldChar w:fldCharType="end"/>
+      </w:r>
+      <w:bookmarkStart w:id="0" w:name="_GoBack"/>
+      <w:bookmarkEnd w:id="0"/>
+      <w:r>
+        <w:rPr>
+          <w:rFonts w:ascii="Times New Roman" w:hAnsi="Times New Roman" w:cs="Times New Roman"/>
           <w:sz w:val="28"/>
           <w:szCs w:val="28"/>
         </w:rPr>
@@ -968,7 +1491,7 @@
           <w:b/>
           <w:sz w:val="28"/>
           <w:szCs w:val="28"/>
-          <w:lang w:val="en-US"/>
+          <w:lang w:val="ru-RU"/>
         </w:rPr>
       </w:pPr>
       <w:r>
@@ -988,7 +1511,17 @@
           <w:szCs w:val="28"/>
           <w:lang w:val="en-US"/>
         </w:rPr>
-        <w:t>N=8</w:t>
+        <w:t>N</w:t>
+      </w:r>
+      <w:r>
+        <w:rPr>
+          <w:rFonts w:ascii="Times New Roman" w:hAnsi="Times New Roman" w:cs="Times New Roman"/>
+          <w:b/>
+          <w:sz w:val="28"/>
+          <w:szCs w:val="28"/>
+          <w:lang w:val="ru-RU"/>
+        </w:rPr>
+        <w:t>=8</w:t>
       </w:r>
     </w:p>
     <w:p>
@@ -1320,7 +1853,6 @@
         </w:rPr>
         <w:t>.</w:t>
       </w:r>
-      <w:bookmarkEnd w:id="0"/>
     </w:p>
     <w:sectPr>
       <w:pgSz w:w="12240" w:h="15840"/>
@@ -1754,6 +2286,17 @@
     <w:semiHidden/>
     <w:unhideWhenUsed/>
   </w:style>
+  <w:style w:type="character" w:styleId="a3">
+    <w:name w:val="Hyperlink"/>
+    <w:basedOn w:val="a0"/>
+    <w:uiPriority w:val="99"/>
+    <w:unhideWhenUsed/>
+    <w:rsid w:val="00920FD2"/>
+    <w:rPr>
+      <w:color w:val="0563C1" w:themeColor="hyperlink"/>
+      <w:u w:val="single"/>
+    </w:rPr>
+  </w:style>
 </w:styles>
 </file>
 

</xml_diff>